<commit_message>
updated the daily files
</commit_message>
<xml_diff>
--- a/files/Matières/Allemand/T1/043 Exercice d'Allemand du 05 03 2021.docx
+++ b/files/Matières/Allemand/T1/043 Exercice d'Allemand du 05 03 2021.docx
@@ -1915,6 +1915,1239 @@
         </w:rPr>
         <w:t>“</w:t>
       </w:r>
+      <w:r>
+        <w:rPr>
+          <w:lang w:val="de-DE"/>
+        </w:rPr>
+        <w:t>.</w:t>
+      </w:r>
+    </w:p>
+    <w:p>
+      <w:pPr>
+        <w:rPr>
+          <w:lang w:val="de-DE"/>
+        </w:rPr>
+      </w:pPr>
+    </w:p>
+    <w:p>
+      <w:pPr>
+        <w:jc w:val="left"/>
+        <w:rPr>
+          <w:lang w:val="de-DE"/>
+        </w:rPr>
+      </w:pPr>
+      <w:r>
+        <w:rPr>
+          <w:lang w:val="de-DE"/>
+        </w:rPr>
+        <w:br w:type="page"/>
+      </w:r>
+    </w:p>
+    <w:p>
+      <w:pPr>
+        <w:rPr>
+          <w:lang w:val="de-DE"/>
+        </w:rPr>
+      </w:pPr>
+      <w:r>
+        <w:rPr>
+          <w:lang w:val="de-DE"/>
+        </w:rPr>
+        <w:lastRenderedPageBreak/>
+        <w:t>Biographie: Heinrich Heine</w:t>
+      </w:r>
+    </w:p>
+    <w:p>
+      <w:pPr>
+        <w:rPr>
+          <w:lang w:val="de-DE"/>
+        </w:rPr>
+      </w:pPr>
+      <w:r>
+        <w:rPr>
+          <w:lang w:val="de-DE"/>
+        </w:rPr>
+        <w:t xml:space="preserve">Heinrich Heine ist am </w:t>
+      </w:r>
+      <w:r>
+        <w:rPr>
+          <w:lang w:val="de-DE"/>
+        </w:rPr>
+        <w:t>13</w:t>
+      </w:r>
+      <w:r>
+        <w:rPr>
+          <w:lang w:val="de-DE"/>
+        </w:rPr>
+        <w:t>.</w:t>
+      </w:r>
+      <w:r>
+        <w:rPr>
+          <w:lang w:val="de-DE"/>
+        </w:rPr>
+        <w:t xml:space="preserve"> Dezember 1797</w:t>
+      </w:r>
+      <w:r>
+        <w:rPr>
+          <w:lang w:val="de-DE"/>
+        </w:rPr>
+        <w:t xml:space="preserve"> in </w:t>
+      </w:r>
+      <w:r>
+        <w:rPr>
+          <w:lang w:val="de-DE"/>
+        </w:rPr>
+        <w:t>Düsseldorf, Deutschland</w:t>
+      </w:r>
+      <w:r>
+        <w:rPr>
+          <w:lang w:val="de-DE"/>
+        </w:rPr>
+        <w:t>,</w:t>
+      </w:r>
+      <w:r>
+        <w:rPr>
+          <w:lang w:val="de-DE"/>
+        </w:rPr>
+        <w:t xml:space="preserve"> geboren.</w:t>
+      </w:r>
+      <w:r>
+        <w:rPr>
+          <w:lang w:val="de-DE"/>
+        </w:rPr>
+        <w:t xml:space="preserve"> Er ist am </w:t>
+      </w:r>
+      <w:r>
+        <w:rPr>
+          <w:lang w:val="de-DE"/>
+        </w:rPr>
+        <w:t>17</w:t>
+      </w:r>
+      <w:r>
+        <w:rPr>
+          <w:lang w:val="de-DE"/>
+        </w:rPr>
+        <w:t>.</w:t>
+      </w:r>
+      <w:r>
+        <w:rPr>
+          <w:lang w:val="de-DE"/>
+        </w:rPr>
+        <w:t xml:space="preserve"> </w:t>
+      </w:r>
+      <w:r>
+        <w:rPr>
+          <w:lang w:val="de-DE"/>
+        </w:rPr>
+        <w:t>Februar</w:t>
+      </w:r>
+      <w:r>
+        <w:rPr>
+          <w:lang w:val="de-DE"/>
+        </w:rPr>
+        <w:t xml:space="preserve"> 1856</w:t>
+      </w:r>
+      <w:r>
+        <w:rPr>
+          <w:lang w:val="de-DE"/>
+        </w:rPr>
+        <w:t xml:space="preserve">, in </w:t>
+      </w:r>
+      <w:r>
+        <w:rPr>
+          <w:lang w:val="de-DE"/>
+        </w:rPr>
+        <w:t>Paris</w:t>
+      </w:r>
+      <w:r>
+        <w:rPr>
+          <w:lang w:val="de-DE"/>
+        </w:rPr>
+        <w:t xml:space="preserve">, gestorben. Heine ist Jude. </w:t>
+      </w:r>
+      <w:r>
+        <w:rPr>
+          <w:lang w:val="de-DE"/>
+        </w:rPr>
+        <w:t xml:space="preserve">Sein Denkrichtung ist Romantik. Er ist ein Deutscher Dichter Essayist. </w:t>
+      </w:r>
+      <w:r>
+        <w:rPr>
+          <w:lang w:val="de-DE"/>
+        </w:rPr>
+        <w:t xml:space="preserve">Sein Vater heißt Samson und sein heißt Mutter Betty. Heinrich ist der alter von vier Brüdern. Wan er war jung, </w:t>
+      </w:r>
+      <w:r>
+        <w:rPr>
+          <w:lang w:val="de-DE"/>
+        </w:rPr>
+        <w:t xml:space="preserve">er </w:t>
+      </w:r>
+      <w:r>
+        <w:rPr>
+          <w:lang w:val="de-DE"/>
+        </w:rPr>
+        <w:t>eine angemessene akademische und religiöse Ausbildung erhält</w:t>
+      </w:r>
+      <w:r>
+        <w:rPr>
+          <w:lang w:val="de-DE"/>
+        </w:rPr>
+        <w:t xml:space="preserve">. </w:t>
+      </w:r>
+    </w:p>
+    <w:p>
+      <w:pPr>
+        <w:jc w:val="left"/>
+        <w:rPr>
+          <w:lang w:val="de-DE"/>
+        </w:rPr>
+      </w:pPr>
+      <w:r>
+        <w:rPr>
+          <w:lang w:val="de-DE"/>
+        </w:rPr>
+        <w:br w:type="page"/>
+      </w:r>
+    </w:p>
+    <w:p>
+      <w:pPr>
+        <w:rPr>
+          <w:lang w:val="de-DE"/>
+        </w:rPr>
+      </w:pPr>
+      <w:r>
+        <w:rPr>
+          <w:lang w:val="de-DE"/>
+        </w:rPr>
+        <w:lastRenderedPageBreak/>
+        <w:t>Deutsch:</w:t>
+      </w:r>
+    </w:p>
+    <w:p>
+      <w:pPr>
+        <w:rPr>
+          <w:lang w:val="de-DE"/>
+        </w:rPr>
+      </w:pPr>
+      <w:r>
+        <w:rPr>
+          <w:lang w:val="de-DE"/>
+        </w:rPr>
+        <w:t>Geboren: 13 Dezember 1797</w:t>
+      </w:r>
+    </w:p>
+    <w:p>
+      <w:pPr>
+        <w:rPr>
+          <w:lang w:val="de-DE"/>
+        </w:rPr>
+      </w:pPr>
+      <w:r>
+        <w:rPr>
+          <w:lang w:val="de-DE"/>
+        </w:rPr>
+        <w:t>Ort: Düsseldorf, Deutschland</w:t>
+      </w:r>
+    </w:p>
+    <w:p>
+      <w:pPr>
+        <w:rPr>
+          <w:lang w:val="de-DE"/>
+        </w:rPr>
+      </w:pPr>
+      <w:r>
+        <w:rPr>
+          <w:lang w:val="de-DE"/>
+        </w:rPr>
+        <w:t xml:space="preserve">Gestorben: 17 </w:t>
+      </w:r>
+      <w:proofErr w:type="spellStart"/>
+      <w:r>
+        <w:rPr>
+          <w:lang w:val="de-DE"/>
+        </w:rPr>
+        <w:t>Februard</w:t>
+      </w:r>
+      <w:proofErr w:type="spellEnd"/>
+      <w:r>
+        <w:rPr>
+          <w:lang w:val="de-DE"/>
+        </w:rPr>
+        <w:t xml:space="preserve"> 1856</w:t>
+      </w:r>
+    </w:p>
+    <w:p>
+      <w:pPr>
+        <w:rPr>
+          <w:lang w:val="de-DE"/>
+        </w:rPr>
+      </w:pPr>
+      <w:r>
+        <w:rPr>
+          <w:lang w:val="de-DE"/>
+        </w:rPr>
+        <w:t>Ort: Paris</w:t>
+      </w:r>
+    </w:p>
+    <w:p>
+      <w:pPr>
+        <w:rPr>
+          <w:lang w:val="de-DE"/>
+        </w:rPr>
+      </w:pPr>
+      <w:r>
+        <w:rPr>
+          <w:lang w:val="de-DE"/>
+        </w:rPr>
+        <w:t>Er ist Jude</w:t>
+      </w:r>
+    </w:p>
+    <w:p>
+      <w:pPr>
+        <w:rPr>
+          <w:lang w:val="de-DE"/>
+        </w:rPr>
+      </w:pPr>
+      <w:r>
+        <w:rPr>
+          <w:lang w:val="de-DE"/>
+        </w:rPr>
+        <w:t>Vater: Samson Heine</w:t>
+      </w:r>
+    </w:p>
+    <w:p>
+      <w:pPr>
+        <w:rPr>
+          <w:lang w:val="de-DE"/>
+        </w:rPr>
+      </w:pPr>
+      <w:r>
+        <w:rPr>
+          <w:lang w:val="de-DE"/>
+        </w:rPr>
+        <w:t>Mutter: Betty Heine</w:t>
+      </w:r>
+    </w:p>
+    <w:p>
+      <w:pPr>
+        <w:rPr>
+          <w:lang w:val="de-DE"/>
+        </w:rPr>
+      </w:pPr>
+      <w:r>
+        <w:rPr>
+          <w:lang w:val="de-DE"/>
+        </w:rPr>
+        <w:t>Vier Brüder, er ist der alter</w:t>
+      </w:r>
+    </w:p>
+    <w:p>
+      <w:pPr>
+        <w:rPr>
+          <w:lang w:val="de-DE"/>
+        </w:rPr>
+      </w:pPr>
+    </w:p>
+    <w:p>
+      <w:pPr>
+        <w:rPr>
+          <w:lang w:val="de-DE"/>
+        </w:rPr>
+      </w:pPr>
+      <w:r>
+        <w:rPr>
+          <w:lang w:val="de-DE"/>
+        </w:rPr>
+        <w:t xml:space="preserve">Plus </w:t>
+      </w:r>
+      <w:proofErr w:type="spellStart"/>
+      <w:r>
+        <w:rPr>
+          <w:lang w:val="de-DE"/>
+        </w:rPr>
+        <w:t>jeune</w:t>
+      </w:r>
+      <w:proofErr w:type="spellEnd"/>
+      <w:r>
+        <w:rPr>
+          <w:lang w:val="de-DE"/>
+        </w:rPr>
+        <w:t xml:space="preserve"> </w:t>
+      </w:r>
+      <w:proofErr w:type="spellStart"/>
+      <w:r>
+        <w:rPr>
+          <w:lang w:val="de-DE"/>
+        </w:rPr>
+        <w:t>âge</w:t>
+      </w:r>
+      <w:proofErr w:type="spellEnd"/>
+      <w:r>
+        <w:rPr>
+          <w:lang w:val="de-DE"/>
+        </w:rPr>
+        <w:t xml:space="preserve">, </w:t>
+      </w:r>
+      <w:proofErr w:type="spellStart"/>
+      <w:r>
+        <w:rPr>
+          <w:lang w:val="de-DE"/>
+        </w:rPr>
+        <w:t>reçoit</w:t>
+      </w:r>
+      <w:proofErr w:type="spellEnd"/>
+      <w:r>
+        <w:rPr>
+          <w:lang w:val="de-DE"/>
+        </w:rPr>
+        <w:t xml:space="preserve"> </w:t>
+      </w:r>
+      <w:proofErr w:type="spellStart"/>
+      <w:r>
+        <w:rPr>
+          <w:lang w:val="de-DE"/>
+        </w:rPr>
+        <w:t>une</w:t>
+      </w:r>
+      <w:proofErr w:type="spellEnd"/>
+      <w:r>
+        <w:rPr>
+          <w:lang w:val="de-DE"/>
+        </w:rPr>
+        <w:t xml:space="preserve"> </w:t>
+      </w:r>
+      <w:proofErr w:type="spellStart"/>
+      <w:r>
+        <w:rPr>
+          <w:lang w:val="de-DE"/>
+        </w:rPr>
+        <w:t>formation</w:t>
+      </w:r>
+      <w:proofErr w:type="spellEnd"/>
+      <w:r>
+        <w:rPr>
+          <w:lang w:val="de-DE"/>
+        </w:rPr>
+        <w:t xml:space="preserve"> </w:t>
+      </w:r>
+      <w:proofErr w:type="spellStart"/>
+      <w:r>
+        <w:rPr>
+          <w:lang w:val="de-DE"/>
+        </w:rPr>
+        <w:t>académique</w:t>
+      </w:r>
+      <w:proofErr w:type="spellEnd"/>
+      <w:r>
+        <w:rPr>
+          <w:lang w:val="de-DE"/>
+        </w:rPr>
+        <w:t xml:space="preserve"> et </w:t>
+      </w:r>
+      <w:proofErr w:type="spellStart"/>
+      <w:r>
+        <w:rPr>
+          <w:lang w:val="de-DE"/>
+        </w:rPr>
+        <w:t>religieuse</w:t>
+      </w:r>
+      <w:proofErr w:type="spellEnd"/>
+      <w:r>
+        <w:rPr>
+          <w:lang w:val="de-DE"/>
+        </w:rPr>
+        <w:t xml:space="preserve"> </w:t>
+      </w:r>
+      <w:proofErr w:type="spellStart"/>
+      <w:r>
+        <w:rPr>
+          <w:lang w:val="de-DE"/>
+        </w:rPr>
+        <w:t>adéquate</w:t>
+      </w:r>
+      <w:proofErr w:type="spellEnd"/>
+    </w:p>
+    <w:p>
+      <w:pPr>
+        <w:rPr>
+          <w:lang w:val="de-DE"/>
+        </w:rPr>
+      </w:pPr>
+    </w:p>
+    <w:p>
+      <w:pPr>
+        <w:rPr>
+          <w:lang w:val="de-DE"/>
+        </w:rPr>
+      </w:pPr>
+      <w:proofErr w:type="spellStart"/>
+      <w:r>
+        <w:rPr>
+          <w:lang w:val="de-DE"/>
+        </w:rPr>
+        <w:t>Courrent</w:t>
+      </w:r>
+      <w:proofErr w:type="spellEnd"/>
+      <w:r>
+        <w:rPr>
+          <w:lang w:val="de-DE"/>
+        </w:rPr>
+        <w:t xml:space="preserve"> de </w:t>
+      </w:r>
+      <w:proofErr w:type="spellStart"/>
+      <w:proofErr w:type="gramStart"/>
+      <w:r>
+        <w:rPr>
+          <w:lang w:val="de-DE"/>
+        </w:rPr>
+        <w:t>pensé</w:t>
+      </w:r>
+      <w:proofErr w:type="spellEnd"/>
+      <w:r>
+        <w:rPr>
+          <w:lang w:val="de-DE"/>
+        </w:rPr>
+        <w:t xml:space="preserve"> :</w:t>
+      </w:r>
+      <w:proofErr w:type="gramEnd"/>
+      <w:r>
+        <w:rPr>
+          <w:lang w:val="de-DE"/>
+        </w:rPr>
+        <w:t xml:space="preserve"> </w:t>
+      </w:r>
+      <w:proofErr w:type="spellStart"/>
+      <w:r>
+        <w:rPr>
+          <w:lang w:val="de-DE"/>
+        </w:rPr>
+        <w:t>romantisme</w:t>
+      </w:r>
+      <w:proofErr w:type="spellEnd"/>
+    </w:p>
+    <w:p>
+      <w:pPr>
+        <w:rPr>
+          <w:lang w:val="de-DE"/>
+        </w:rPr>
+      </w:pPr>
+      <w:proofErr w:type="spellStart"/>
+      <w:r>
+        <w:rPr>
+          <w:lang w:val="de-DE"/>
+        </w:rPr>
+        <w:t>Qui</w:t>
+      </w:r>
+      <w:proofErr w:type="spellEnd"/>
+      <w:r>
+        <w:rPr>
+          <w:lang w:val="de-DE"/>
+        </w:rPr>
+        <w:t xml:space="preserve"> </w:t>
+      </w:r>
+      <w:proofErr w:type="spellStart"/>
+      <w:r>
+        <w:rPr>
+          <w:lang w:val="de-DE"/>
+        </w:rPr>
+        <w:t>est-</w:t>
+      </w:r>
+      <w:proofErr w:type="gramStart"/>
+      <w:r>
+        <w:rPr>
+          <w:lang w:val="de-DE"/>
+        </w:rPr>
+        <w:t>il</w:t>
+      </w:r>
+      <w:proofErr w:type="spellEnd"/>
+      <w:r>
+        <w:rPr>
+          <w:lang w:val="de-DE"/>
+        </w:rPr>
+        <w:t xml:space="preserve"> ?</w:t>
+      </w:r>
+      <w:proofErr w:type="gramEnd"/>
+      <w:r>
+        <w:rPr>
+          <w:lang w:val="de-DE"/>
+        </w:rPr>
+        <w:t xml:space="preserve">: </w:t>
+      </w:r>
+      <w:proofErr w:type="spellStart"/>
+      <w:r>
+        <w:rPr>
+          <w:lang w:val="de-DE"/>
+        </w:rPr>
+        <w:t>Un</w:t>
+      </w:r>
+      <w:proofErr w:type="spellEnd"/>
+      <w:r>
+        <w:rPr>
+          <w:lang w:val="de-DE"/>
+        </w:rPr>
+        <w:t xml:space="preserve"> </w:t>
+      </w:r>
+      <w:proofErr w:type="spellStart"/>
+      <w:r>
+        <w:rPr>
+          <w:lang w:val="de-DE"/>
+        </w:rPr>
+        <w:t>poète</w:t>
+      </w:r>
+      <w:proofErr w:type="spellEnd"/>
+      <w:r>
+        <w:rPr>
+          <w:lang w:val="de-DE"/>
+        </w:rPr>
+        <w:t xml:space="preserve"> </w:t>
+      </w:r>
+      <w:proofErr w:type="spellStart"/>
+      <w:r>
+        <w:rPr>
+          <w:lang w:val="de-DE"/>
+        </w:rPr>
+        <w:t>essayiste</w:t>
+      </w:r>
+      <w:proofErr w:type="spellEnd"/>
+    </w:p>
+    <w:p>
+      <w:pPr>
+        <w:rPr>
+          <w:lang w:val="de-DE"/>
+        </w:rPr>
+      </w:pPr>
+      <w:proofErr w:type="spellStart"/>
+      <w:proofErr w:type="gramStart"/>
+      <w:r>
+        <w:rPr>
+          <w:lang w:val="de-DE"/>
+        </w:rPr>
+        <w:t>Nationalité</w:t>
+      </w:r>
+      <w:proofErr w:type="spellEnd"/>
+      <w:r>
+        <w:rPr>
+          <w:lang w:val="de-DE"/>
+        </w:rPr>
+        <w:t xml:space="preserve"> :</w:t>
+      </w:r>
+      <w:proofErr w:type="gramEnd"/>
+      <w:r>
+        <w:rPr>
+          <w:lang w:val="de-DE"/>
+        </w:rPr>
+        <w:t xml:space="preserve"> Allemande</w:t>
+      </w:r>
+    </w:p>
+    <w:p>
+      <w:pPr>
+        <w:rPr>
+          <w:lang w:val="de-DE"/>
+        </w:rPr>
+      </w:pPr>
+      <w:proofErr w:type="spellStart"/>
+      <w:r>
+        <w:rPr>
+          <w:lang w:val="de-DE"/>
+        </w:rPr>
+        <w:t>Soutient</w:t>
+      </w:r>
+      <w:proofErr w:type="spellEnd"/>
+      <w:r>
+        <w:rPr>
+          <w:lang w:val="de-DE"/>
+        </w:rPr>
+        <w:t xml:space="preserve"> le courant socialiste</w:t>
+      </w:r>
+    </w:p>
+    <w:p>
+      <w:pPr>
+        <w:rPr>
+          <w:lang w:val="de-DE"/>
+        </w:rPr>
+      </w:pPr>
+    </w:p>
+    <w:p>
+      <w:pPr>
+        <w:rPr>
+          <w:lang w:val="de-DE"/>
+        </w:rPr>
+      </w:pPr>
+    </w:p>
+    <w:p>
+      <w:pPr>
+        <w:rPr>
+          <w:lang w:val="de-DE"/>
+        </w:rPr>
+      </w:pPr>
+      <w:r>
+        <w:rPr>
+          <w:lang w:val="de-DE"/>
+        </w:rPr>
+        <w:t xml:space="preserve">Il a </w:t>
+      </w:r>
+      <w:proofErr w:type="gramStart"/>
+      <w:r>
+        <w:rPr>
+          <w:lang w:val="de-DE"/>
+        </w:rPr>
+        <w:t>fait :</w:t>
+      </w:r>
+      <w:proofErr w:type="gramEnd"/>
+    </w:p>
+    <w:p>
+      <w:pPr>
+        <w:rPr>
+          <w:lang w:val="de-DE"/>
+        </w:rPr>
+      </w:pPr>
+      <w:r>
+        <w:rPr>
+          <w:lang w:val="de-DE"/>
+        </w:rPr>
+        <w:t xml:space="preserve">De la </w:t>
+      </w:r>
+      <w:proofErr w:type="spellStart"/>
+      <w:r>
+        <w:rPr>
+          <w:lang w:val="de-DE"/>
+        </w:rPr>
+        <w:t>poésie</w:t>
+      </w:r>
+      <w:proofErr w:type="spellEnd"/>
+    </w:p>
+    <w:p>
+      <w:pPr>
+        <w:rPr>
+          <w:lang w:val="de-DE"/>
+        </w:rPr>
+      </w:pPr>
+      <w:r>
+        <w:rPr>
+          <w:lang w:val="de-DE"/>
+        </w:rPr>
+        <w:t>Des Chansons</w:t>
+      </w:r>
+    </w:p>
+    <w:p>
+      <w:pPr>
+        <w:rPr>
+          <w:lang w:val="de-DE"/>
+        </w:rPr>
+      </w:pPr>
+    </w:p>
+    <w:p>
+      <w:pPr>
+        <w:rPr>
+          <w:lang w:val="de-DE"/>
+        </w:rPr>
+      </w:pPr>
+    </w:p>
+    <w:p>
+      <w:pPr>
+        <w:rPr>
+          <w:lang w:val="de-DE"/>
+        </w:rPr>
+      </w:pPr>
+      <w:r>
+        <w:rPr>
+          <w:lang w:val="de-DE"/>
+        </w:rPr>
+        <w:t xml:space="preserve">Œuvres le plus </w:t>
+      </w:r>
+      <w:proofErr w:type="spellStart"/>
+      <w:proofErr w:type="gramStart"/>
+      <w:r>
+        <w:rPr>
+          <w:lang w:val="de-DE"/>
+        </w:rPr>
+        <w:t>célèbres</w:t>
+      </w:r>
+      <w:proofErr w:type="spellEnd"/>
+      <w:r>
+        <w:rPr>
+          <w:lang w:val="de-DE"/>
+        </w:rPr>
+        <w:t xml:space="preserve"> :</w:t>
+      </w:r>
+      <w:proofErr w:type="gramEnd"/>
+    </w:p>
+    <w:p>
+      <w:pPr>
+        <w:rPr>
+          <w:lang w:val="de-DE"/>
+        </w:rPr>
+      </w:pPr>
+      <w:r>
+        <w:rPr>
+          <w:lang w:val="de-DE"/>
+        </w:rPr>
+        <w:t>•</w:t>
+      </w:r>
+      <w:r>
+        <w:rPr>
+          <w:lang w:val="de-DE"/>
+        </w:rPr>
+        <w:tab/>
+        <w:t xml:space="preserve">Die Harzreise, Buch </w:t>
+      </w:r>
+      <w:proofErr w:type="spellStart"/>
+      <w:r>
+        <w:rPr>
+          <w:lang w:val="de-DE"/>
+        </w:rPr>
+        <w:t>of</w:t>
+      </w:r>
+      <w:proofErr w:type="spellEnd"/>
+      <w:r>
+        <w:rPr>
+          <w:lang w:val="de-DE"/>
+        </w:rPr>
+        <w:t xml:space="preserve"> </w:t>
+      </w:r>
+      <w:proofErr w:type="spellStart"/>
+      <w:r>
+        <w:rPr>
+          <w:lang w:val="de-DE"/>
+        </w:rPr>
+        <w:t>the</w:t>
+      </w:r>
+      <w:proofErr w:type="spellEnd"/>
+      <w:r>
+        <w:rPr>
+          <w:lang w:val="de-DE"/>
+        </w:rPr>
+        <w:t xml:space="preserve"> Lieder (1826)</w:t>
+      </w:r>
+    </w:p>
+    <w:p>
+      <w:pPr>
+        <w:rPr>
+          <w:lang w:val="de-DE"/>
+        </w:rPr>
+      </w:pPr>
+      <w:r>
+        <w:rPr>
+          <w:lang w:val="de-DE"/>
+        </w:rPr>
+        <w:t>•</w:t>
+      </w:r>
+      <w:r>
+        <w:rPr>
+          <w:lang w:val="de-DE"/>
+        </w:rPr>
+        <w:tab/>
+        <w:t>Gedichte (1821)</w:t>
+      </w:r>
+    </w:p>
+    <w:p>
+      <w:pPr>
+        <w:rPr>
+          <w:lang w:val="de-DE"/>
+        </w:rPr>
+      </w:pPr>
+      <w:r>
+        <w:rPr>
+          <w:lang w:val="de-DE"/>
+        </w:rPr>
+        <w:t>•</w:t>
+      </w:r>
+      <w:r>
+        <w:rPr>
+          <w:lang w:val="de-DE"/>
+        </w:rPr>
+        <w:tab/>
+      </w:r>
+      <w:proofErr w:type="spellStart"/>
+      <w:r>
+        <w:rPr>
+          <w:lang w:val="de-DE"/>
+        </w:rPr>
+        <w:t>Travail</w:t>
+      </w:r>
+      <w:proofErr w:type="spellEnd"/>
+      <w:r>
+        <w:rPr>
+          <w:lang w:val="de-DE"/>
+        </w:rPr>
+        <w:t xml:space="preserve"> = </w:t>
+      </w:r>
+      <w:proofErr w:type="spellStart"/>
+      <w:r>
+        <w:rPr>
+          <w:lang w:val="de-DE"/>
+        </w:rPr>
+        <w:t>connaître</w:t>
+      </w:r>
+      <w:proofErr w:type="spellEnd"/>
+      <w:r>
+        <w:rPr>
+          <w:lang w:val="de-DE"/>
+        </w:rPr>
+        <w:t xml:space="preserve"> à </w:t>
+      </w:r>
+      <w:proofErr w:type="spellStart"/>
+      <w:r>
+        <w:rPr>
+          <w:lang w:val="de-DE"/>
+        </w:rPr>
+        <w:t>l'intérieur</w:t>
+      </w:r>
+      <w:proofErr w:type="spellEnd"/>
+      <w:r>
+        <w:rPr>
+          <w:lang w:val="de-DE"/>
+        </w:rPr>
+        <w:t xml:space="preserve"> et à </w:t>
+      </w:r>
+      <w:proofErr w:type="spellStart"/>
+      <w:r>
+        <w:rPr>
+          <w:lang w:val="de-DE"/>
+        </w:rPr>
+        <w:t>l'extérieur</w:t>
+      </w:r>
+      <w:proofErr w:type="spellEnd"/>
+      <w:r>
+        <w:rPr>
+          <w:lang w:val="de-DE"/>
+        </w:rPr>
+        <w:t xml:space="preserve"> de </w:t>
+      </w:r>
+      <w:proofErr w:type="spellStart"/>
+      <w:r>
+        <w:rPr>
+          <w:lang w:val="de-DE"/>
+        </w:rPr>
+        <w:t>son</w:t>
+      </w:r>
+      <w:proofErr w:type="spellEnd"/>
+      <w:r>
+        <w:rPr>
+          <w:lang w:val="de-DE"/>
+        </w:rPr>
+        <w:t xml:space="preserve"> </w:t>
+      </w:r>
+      <w:proofErr w:type="spellStart"/>
+      <w:r>
+        <w:rPr>
+          <w:lang w:val="de-DE"/>
+        </w:rPr>
+        <w:t>pays</w:t>
+      </w:r>
+      <w:proofErr w:type="spellEnd"/>
+      <w:r>
+        <w:rPr>
+          <w:lang w:val="de-DE"/>
+        </w:rPr>
+        <w:t xml:space="preserve"> </w:t>
+      </w:r>
+      <w:proofErr w:type="spellStart"/>
+      <w:r>
+        <w:rPr>
+          <w:lang w:val="de-DE"/>
+        </w:rPr>
+        <w:t>d'origine</w:t>
+      </w:r>
+      <w:proofErr w:type="spellEnd"/>
+      <w:r>
+        <w:rPr>
+          <w:lang w:val="de-DE"/>
+        </w:rPr>
+        <w:t>.</w:t>
+      </w:r>
+    </w:p>
+    <w:p>
+      <w:pPr>
+        <w:rPr>
+          <w:lang w:val="de-DE"/>
+        </w:rPr>
+      </w:pPr>
+      <w:r>
+        <w:rPr>
+          <w:lang w:val="de-DE"/>
+        </w:rPr>
+        <w:t>•</w:t>
+      </w:r>
+      <w:r>
+        <w:rPr>
+          <w:lang w:val="de-DE"/>
+        </w:rPr>
+        <w:tab/>
+        <w:t xml:space="preserve">De </w:t>
+      </w:r>
+      <w:proofErr w:type="spellStart"/>
+      <w:r>
+        <w:rPr>
+          <w:lang w:val="de-DE"/>
+        </w:rPr>
+        <w:t>son</w:t>
+      </w:r>
+      <w:proofErr w:type="spellEnd"/>
+      <w:r>
+        <w:rPr>
+          <w:lang w:val="de-DE"/>
+        </w:rPr>
+        <w:t xml:space="preserve"> vivant, </w:t>
+      </w:r>
+      <w:proofErr w:type="spellStart"/>
+      <w:r>
+        <w:rPr>
+          <w:lang w:val="de-DE"/>
+        </w:rPr>
+        <w:t>l'auteur</w:t>
+      </w:r>
+      <w:proofErr w:type="spellEnd"/>
+      <w:r>
+        <w:rPr>
+          <w:lang w:val="de-DE"/>
+        </w:rPr>
+        <w:t xml:space="preserve"> a </w:t>
+      </w:r>
+      <w:proofErr w:type="spellStart"/>
+      <w:r>
+        <w:rPr>
+          <w:lang w:val="de-DE"/>
+        </w:rPr>
+        <w:t>été</w:t>
+      </w:r>
+      <w:proofErr w:type="spellEnd"/>
+      <w:r>
+        <w:rPr>
+          <w:lang w:val="de-DE"/>
+        </w:rPr>
+        <w:t xml:space="preserve"> </w:t>
+      </w:r>
+      <w:proofErr w:type="spellStart"/>
+      <w:r>
+        <w:rPr>
+          <w:lang w:val="de-DE"/>
+        </w:rPr>
+        <w:t>publié</w:t>
+      </w:r>
+      <w:proofErr w:type="spellEnd"/>
+      <w:r>
+        <w:rPr>
+          <w:lang w:val="de-DE"/>
+        </w:rPr>
+        <w:t xml:space="preserve"> </w:t>
+      </w:r>
+      <w:proofErr w:type="spellStart"/>
+      <w:r>
+        <w:rPr>
+          <w:lang w:val="de-DE"/>
+        </w:rPr>
+        <w:t>environ</w:t>
+      </w:r>
+      <w:proofErr w:type="spellEnd"/>
+      <w:r>
+        <w:rPr>
+          <w:lang w:val="de-DE"/>
+        </w:rPr>
+        <w:t xml:space="preserve"> 13 </w:t>
+      </w:r>
+      <w:proofErr w:type="spellStart"/>
+      <w:r>
+        <w:rPr>
+          <w:lang w:val="de-DE"/>
+        </w:rPr>
+        <w:t>fois</w:t>
+      </w:r>
+      <w:proofErr w:type="spellEnd"/>
+      <w:r>
+        <w:rPr>
+          <w:lang w:val="de-DE"/>
+        </w:rPr>
+        <w:t xml:space="preserve">, et a </w:t>
+      </w:r>
+      <w:proofErr w:type="spellStart"/>
+      <w:r>
+        <w:rPr>
+          <w:lang w:val="de-DE"/>
+        </w:rPr>
+        <w:t>participé</w:t>
+      </w:r>
+      <w:proofErr w:type="spellEnd"/>
+      <w:r>
+        <w:rPr>
+          <w:lang w:val="de-DE"/>
+        </w:rPr>
+        <w:t xml:space="preserve"> à </w:t>
+      </w:r>
+      <w:proofErr w:type="spellStart"/>
+      <w:r>
+        <w:rPr>
+          <w:lang w:val="de-DE"/>
+        </w:rPr>
+        <w:t>cinq</w:t>
+      </w:r>
+      <w:proofErr w:type="spellEnd"/>
+      <w:r>
+        <w:rPr>
+          <w:lang w:val="de-DE"/>
+        </w:rPr>
+        <w:t xml:space="preserve"> </w:t>
+      </w:r>
+      <w:proofErr w:type="spellStart"/>
+      <w:r>
+        <w:rPr>
+          <w:lang w:val="de-DE"/>
+        </w:rPr>
+        <w:t>éditions</w:t>
+      </w:r>
+      <w:proofErr w:type="spellEnd"/>
+      <w:r>
+        <w:rPr>
+          <w:lang w:val="de-DE"/>
+        </w:rPr>
+        <w:t>.</w:t>
+      </w:r>
+    </w:p>
+    <w:p>
+      <w:pPr>
+        <w:rPr>
+          <w:lang w:val="de-DE"/>
+        </w:rPr>
+      </w:pPr>
+      <w:r>
+        <w:rPr>
+          <w:lang w:val="de-DE"/>
+        </w:rPr>
+        <w:t>•</w:t>
+      </w:r>
+      <w:r>
+        <w:rPr>
+          <w:lang w:val="de-DE"/>
+        </w:rPr>
+        <w:tab/>
+        <w:t xml:space="preserve">Il a </w:t>
+      </w:r>
+      <w:proofErr w:type="spellStart"/>
+      <w:r>
+        <w:rPr>
+          <w:lang w:val="de-DE"/>
+        </w:rPr>
+        <w:t>été</w:t>
+      </w:r>
+      <w:proofErr w:type="spellEnd"/>
+      <w:r>
+        <w:rPr>
+          <w:lang w:val="de-DE"/>
+        </w:rPr>
+        <w:t xml:space="preserve"> </w:t>
+      </w:r>
+      <w:proofErr w:type="spellStart"/>
+      <w:r>
+        <w:rPr>
+          <w:lang w:val="de-DE"/>
+        </w:rPr>
+        <w:t>traduit</w:t>
+      </w:r>
+      <w:proofErr w:type="spellEnd"/>
+      <w:r>
+        <w:rPr>
+          <w:lang w:val="de-DE"/>
+        </w:rPr>
+        <w:t xml:space="preserve"> en 42 </w:t>
+      </w:r>
+      <w:proofErr w:type="spellStart"/>
+      <w:r>
+        <w:rPr>
+          <w:lang w:val="de-DE"/>
+        </w:rPr>
+        <w:t>langues</w:t>
+      </w:r>
+      <w:proofErr w:type="spellEnd"/>
+      <w:r>
+        <w:rPr>
+          <w:lang w:val="de-DE"/>
+        </w:rPr>
+        <w:t>.</w:t>
+      </w:r>
+    </w:p>
+    <w:p>
+      <w:pPr>
+        <w:rPr>
+          <w:lang w:val="de-DE"/>
+        </w:rPr>
+      </w:pPr>
+      <w:r>
+        <w:rPr>
+          <w:lang w:val="de-DE"/>
+        </w:rPr>
+        <w:t>•</w:t>
+      </w:r>
+      <w:r>
+        <w:rPr>
+          <w:lang w:val="de-DE"/>
+        </w:rPr>
+        <w:tab/>
+      </w:r>
+      <w:proofErr w:type="spellStart"/>
+      <w:r>
+        <w:rPr>
+          <w:lang w:val="de-DE"/>
+        </w:rPr>
+        <w:t>premier</w:t>
+      </w:r>
+      <w:proofErr w:type="spellEnd"/>
+      <w:r>
+        <w:rPr>
+          <w:lang w:val="de-DE"/>
+        </w:rPr>
+        <w:t xml:space="preserve"> </w:t>
+      </w:r>
+      <w:proofErr w:type="spellStart"/>
+      <w:r>
+        <w:rPr>
+          <w:lang w:val="de-DE"/>
+        </w:rPr>
+        <w:t>ouvrage</w:t>
+      </w:r>
+      <w:proofErr w:type="spellEnd"/>
+      <w:r>
+        <w:rPr>
+          <w:lang w:val="de-DE"/>
+        </w:rPr>
+        <w:t xml:space="preserve"> </w:t>
+      </w:r>
+      <w:proofErr w:type="spellStart"/>
+      <w:r>
+        <w:rPr>
+          <w:lang w:val="de-DE"/>
+        </w:rPr>
+        <w:t>allemand</w:t>
+      </w:r>
+      <w:proofErr w:type="spellEnd"/>
+      <w:r>
+        <w:rPr>
+          <w:lang w:val="de-DE"/>
+        </w:rPr>
+        <w:t xml:space="preserve"> </w:t>
+      </w:r>
+      <w:proofErr w:type="spellStart"/>
+      <w:r>
+        <w:rPr>
+          <w:lang w:val="de-DE"/>
+        </w:rPr>
+        <w:t>traduit</w:t>
+      </w:r>
+      <w:proofErr w:type="spellEnd"/>
+      <w:r>
+        <w:rPr>
+          <w:lang w:val="de-DE"/>
+        </w:rPr>
+        <w:t xml:space="preserve"> en </w:t>
+      </w:r>
+      <w:proofErr w:type="spellStart"/>
+      <w:r>
+        <w:rPr>
+          <w:lang w:val="de-DE"/>
+        </w:rPr>
+        <w:t>japonais</w:t>
+      </w:r>
+      <w:proofErr w:type="spellEnd"/>
       <w:r>
         <w:rPr>
           <w:lang w:val="de-DE"/>
@@ -2623,7 +3856,7 @@
   <w:style w:type="paragraph" w:default="1" w:styleId="Normal">
     <w:name w:val="Normal"/>
     <w:qFormat/>
-    <w:rsid w:val="00BD31BF"/>
+    <w:rsid w:val="00FA2F13"/>
     <w:pPr>
       <w:jc w:val="both"/>
     </w:pPr>

</xml_diff>

<commit_message>
updated a few files
</commit_message>
<xml_diff>
--- a/files/Matières/Allemand/T1/043 Exercice d'Allemand du 05 03 2021.docx
+++ b/files/Matières/Allemand/T1/043 Exercice d'Allemand du 05 03 2021.docx
@@ -2069,7 +2069,19 @@
         <w:rPr>
           <w:lang w:val="de-DE"/>
         </w:rPr>
-        <w:t xml:space="preserve">Sein Denkrichtung ist Romantik. Er ist ein Deutscher Dichter Essayist. </w:t>
+        <w:t xml:space="preserve">Sein Denkrichtung ist Romantik. Er ist ein Deutscher </w:t>
+      </w:r>
+      <w:r>
+        <w:rPr>
+          <w:lang w:val="de-DE"/>
+        </w:rPr>
+        <w:t xml:space="preserve">Komponieren und </w:t>
+      </w:r>
+      <w:r>
+        <w:rPr>
+          <w:lang w:val="de-DE"/>
+        </w:rPr>
+        <w:t xml:space="preserve">Dichter Essayist. </w:t>
       </w:r>
       <w:r>
         <w:rPr>
@@ -2093,7 +2105,131 @@
         <w:rPr>
           <w:lang w:val="de-DE"/>
         </w:rPr>
+        <w:t>.</w:t>
+      </w:r>
+      <w:r>
+        <w:rPr>
+          <w:lang w:val="de-DE"/>
+        </w:rPr>
+        <w:t xml:space="preserve"> Sein Arbeit sind </w:t>
+      </w:r>
+      <w:r>
+        <w:rPr>
+          <w:lang w:val="de-DE"/>
+        </w:rPr>
+        <w:t>Seine Arbeit ist sowohl innerhalb als auch außerhalb seines Heimatlandes bekannt.</w:t>
+      </w:r>
+      <w:r>
+        <w:t xml:space="preserve"> </w:t>
+      </w:r>
+      <w:r>
+        <w:rPr>
+          <w:lang w:val="de-DE"/>
+        </w:rPr>
+        <w:t xml:space="preserve">Zu seinen Lebzeiten wurde der Autor etwa </w:t>
+      </w:r>
+      <w:r>
+        <w:rPr>
+          <w:lang w:val="de-DE"/>
+        </w:rPr>
+        <w:t>13-mal</w:t>
+      </w:r>
+      <w:r>
+        <w:rPr>
+          <w:lang w:val="de-DE"/>
+        </w:rPr>
+        <w:t xml:space="preserve"> veröffentlicht und war an fünf Ausgaben beteiligt.</w:t>
+      </w:r>
+      <w:r>
+        <w:t xml:space="preserve"> E</w:t>
+      </w:r>
+      <w:r>
+        <w:rPr>
+          <w:lang w:val="de-DE"/>
+        </w:rPr>
+        <w:t xml:space="preserve">r war übersetzt in 42 Sprachen. </w:t>
+      </w:r>
+      <w:r>
+        <w:rPr>
+          <w:lang w:val="de-DE"/>
+        </w:rPr>
+        <w:t xml:space="preserve">Sein Arbeit ist der Erste </w:t>
+      </w:r>
+      <w:r>
+        <w:rPr>
+          <w:lang w:val="de-DE"/>
+        </w:rPr>
+        <w:t>ins Japanische übersetzt</w:t>
+      </w:r>
+      <w:r>
+        <w:rPr>
+          <w:lang w:val="de-DE"/>
+        </w:rPr>
         <w:t xml:space="preserve">. </w:t>
+      </w:r>
+      <w:r>
+        <w:rPr>
+          <w:lang w:val="de-DE"/>
+        </w:rPr>
+        <w:t>Seine größten Werke sind</w:t>
+      </w:r>
+      <w:r>
+        <w:rPr>
+          <w:lang w:val="de-DE"/>
+        </w:rPr>
+        <w:t xml:space="preserve"> </w:t>
+      </w:r>
+      <w:r>
+        <w:rPr>
+          <w:lang w:val="de-DE"/>
+        </w:rPr>
+        <w:t xml:space="preserve">Die Harzreise, Buch </w:t>
+      </w:r>
+      <w:proofErr w:type="spellStart"/>
+      <w:r>
+        <w:rPr>
+          <w:lang w:val="de-DE"/>
+        </w:rPr>
+        <w:t>of</w:t>
+      </w:r>
+      <w:proofErr w:type="spellEnd"/>
+      <w:r>
+        <w:rPr>
+          <w:lang w:val="de-DE"/>
+        </w:rPr>
+        <w:t xml:space="preserve"> </w:t>
+      </w:r>
+      <w:proofErr w:type="spellStart"/>
+      <w:r>
+        <w:rPr>
+          <w:lang w:val="de-DE"/>
+        </w:rPr>
+        <w:t>the</w:t>
+      </w:r>
+      <w:proofErr w:type="spellEnd"/>
+      <w:r>
+        <w:rPr>
+          <w:lang w:val="de-DE"/>
+        </w:rPr>
+        <w:t xml:space="preserve"> Lieder (1826)</w:t>
+      </w:r>
+      <w:r>
+        <w:rPr>
+          <w:lang w:val="de-DE"/>
+        </w:rPr>
+        <w:t xml:space="preserve">, </w:t>
+      </w:r>
+      <w:r>
+        <w:rPr>
+          <w:lang w:val="de-DE"/>
+        </w:rPr>
+        <w:t>Gedichte (1821)</w:t>
+      </w:r>
+      <w:r>
+        <w:rPr>
+          <w:lang w:val="de-DE"/>
+        </w:rPr>
+        <w:t xml:space="preserve">, </w:t>
       </w:r>
     </w:p>
     <w:p>
@@ -3868,7 +4004,6 @@
   <w:style w:type="character" w:default="1" w:styleId="Policepardfaut">
     <w:name w:val="Default Paragraph Font"/>
     <w:uiPriority w:val="1"/>
-    <w:semiHidden/>
     <w:unhideWhenUsed/>
   </w:style>
   <w:style w:type="table" w:default="1" w:styleId="TableauNormal">

</xml_diff>